<commit_message>
Updated report for the first lab
</commit_message>
<xml_diff>
--- a/lab_1/Лабораторна_1_Онищук_Проектування_розподілених_систем.docx
+++ b/lab_1/Лабораторна_1_Онищук_Проектування_розподілених_систем.docx
@@ -228,8 +228,9 @@
         </w:rPr>
       </w:pPr>
     </w:p>
-    <w:p xmlns:wp14="http://schemas.microsoft.com/office/word/2010/wordml" wp14:paraId="4DCFE9E3" wp14:textId="2B459366">
-      <w:pPr>
+    <w:p>
+      <w:pPr>
+        <w:pStyle w:val="Normal"/>
         <w:spacing w:after="160" w:line="360" w:lineRule="auto"/>
         <w:jc w:val="both"/>
         <w:rPr>
@@ -285,7 +286,7 @@
         <w:t>Лабораторна робота №1</w:t>
       </w:r>
     </w:p>
-    <w:p xmlns:wp14="http://schemas.microsoft.com/office/word/2010/wordml" wp14:paraId="5DB53312" wp14:textId="04A058BC">
+    <w:p xmlns:wp14="http://schemas.microsoft.com/office/word/2010/wordml" wp14:paraId="5DB53312" wp14:textId="73F38934">
       <w:pPr>
         <w:spacing w:after="160" w:line="360" w:lineRule="auto"/>
         <w:jc w:val="center"/>
@@ -319,13 +320,9 @@
           <w:szCs w:val="28"/>
           <w:lang w:val="ru"/>
         </w:rPr>
-        <w:t>з предмету «Моделі математичної економіки та прийняття рішень в інформаційних системах»</w:t>
-      </w:r>
-    </w:p>
-    <w:p xmlns:wp14="http://schemas.microsoft.com/office/word/2010/wordml" wp14:paraId="2E2F76D0" wp14:textId="407E65AE">
-      <w:pPr>
-        <w:spacing w:after="160" w:line="360" w:lineRule="auto"/>
-        <w:jc w:val="both"/>
+        <w:t>з предмету «</w:t>
+      </w:r>
+      <w:r>
         <w:rPr>
           <w:rFonts w:ascii="Times New Roman" w:hAnsi="Times New Roman" w:eastAsia="Times New Roman" w:cs="Times New Roman"/>
           <w:b w:val="0"/>
@@ -338,14 +335,11 @@
           <w:color w:val="000000" w:themeColor="text1" w:themeTint="FF" w:themeShade="FF"/>
           <w:sz w:val="28"/>
           <w:szCs w:val="28"/>
-          <w:lang w:val="uk-UA"/>
-        </w:rPr>
-      </w:pPr>
-    </w:p>
-    <w:p xmlns:wp14="http://schemas.microsoft.com/office/word/2010/wordml" wp14:paraId="6DBF3A2E" wp14:textId="62442366">
-      <w:pPr>
-        <w:spacing w:after="160" w:line="360" w:lineRule="auto"/>
-        <w:jc w:val="both"/>
+          <w:lang w:val="ru"/>
+        </w:rPr>
+        <w:t>Проектування розподілених систем</w:t>
+      </w:r>
+      <w:r>
         <w:rPr>
           <w:rFonts w:ascii="Times New Roman" w:hAnsi="Times New Roman" w:eastAsia="Times New Roman" w:cs="Times New Roman"/>
           <w:b w:val="0"/>
@@ -358,11 +352,12 @@
           <w:color w:val="000000" w:themeColor="text1" w:themeTint="FF" w:themeShade="FF"/>
           <w:sz w:val="28"/>
           <w:szCs w:val="28"/>
-          <w:lang w:val="uk-UA"/>
-        </w:rPr>
-      </w:pPr>
-    </w:p>
-    <w:p xmlns:wp14="http://schemas.microsoft.com/office/word/2010/wordml" wp14:paraId="475DC756" wp14:textId="3F125172">
+          <w:lang w:val="ru"/>
+        </w:rPr>
+        <w:t>»</w:t>
+      </w:r>
+    </w:p>
+    <w:p xmlns:wp14="http://schemas.microsoft.com/office/word/2010/wordml" wp14:paraId="2E2F76D0" wp14:textId="407E65AE">
       <w:pPr>
         <w:spacing w:after="160" w:line="360" w:lineRule="auto"/>
         <w:jc w:val="both"/>
@@ -382,9 +377,8 @@
         </w:rPr>
       </w:pPr>
     </w:p>
-    <w:p xmlns:wp14="http://schemas.microsoft.com/office/word/2010/wordml" wp14:paraId="569CD0F3" wp14:textId="067472A4">
-      <w:pPr>
-        <w:pStyle w:val="Normal"/>
+    <w:p xmlns:wp14="http://schemas.microsoft.com/office/word/2010/wordml" wp14:paraId="6DBF3A2E" wp14:textId="62442366">
+      <w:pPr>
         <w:spacing w:after="160" w:line="360" w:lineRule="auto"/>
         <w:jc w:val="both"/>
         <w:rPr>
@@ -403,10 +397,10 @@
         </w:rPr>
       </w:pPr>
     </w:p>
-    <w:p xmlns:wp14="http://schemas.microsoft.com/office/word/2010/wordml" wp14:paraId="7AD552C0" wp14:textId="0FE04088">
+    <w:p xmlns:wp14="http://schemas.microsoft.com/office/word/2010/wordml" wp14:paraId="475DC756" wp14:textId="3F125172">
       <w:pPr>
         <w:spacing w:after="160" w:line="360" w:lineRule="auto"/>
-        <w:jc w:val="right"/>
+        <w:jc w:val="both"/>
         <w:rPr>
           <w:rFonts w:ascii="Times New Roman" w:hAnsi="Times New Roman" w:eastAsia="Times New Roman" w:cs="Times New Roman"/>
           <w:b w:val="0"/>
@@ -422,7 +416,12 @@
           <w:lang w:val="uk-UA"/>
         </w:rPr>
       </w:pPr>
-      <w:r>
+    </w:p>
+    <w:p xmlns:wp14="http://schemas.microsoft.com/office/word/2010/wordml" wp14:paraId="569CD0F3" wp14:textId="067472A4">
+      <w:pPr>
+        <w:pStyle w:val="Normal"/>
+        <w:spacing w:after="160" w:line="360" w:lineRule="auto"/>
+        <w:jc w:val="both"/>
         <w:rPr>
           <w:rFonts w:ascii="Times New Roman" w:hAnsi="Times New Roman" w:eastAsia="Times New Roman" w:cs="Times New Roman"/>
           <w:b w:val="0"/>
@@ -435,12 +434,11 @@
           <w:color w:val="000000" w:themeColor="text1" w:themeTint="FF" w:themeShade="FF"/>
           <w:sz w:val="28"/>
           <w:szCs w:val="28"/>
-          <w:lang w:val="ru"/>
-        </w:rPr>
-        <w:t>Виконав:</w:t>
-      </w:r>
-    </w:p>
-    <w:p xmlns:wp14="http://schemas.microsoft.com/office/word/2010/wordml" wp14:paraId="0F1BF1AC" wp14:textId="250E3D3F">
+          <w:lang w:val="uk-UA"/>
+        </w:rPr>
+      </w:pPr>
+    </w:p>
+    <w:p xmlns:wp14="http://schemas.microsoft.com/office/word/2010/wordml" wp14:paraId="7AD552C0" wp14:textId="0FE04088">
       <w:pPr>
         <w:spacing w:after="160" w:line="360" w:lineRule="auto"/>
         <w:jc w:val="right"/>
@@ -474,10 +472,10 @@
           <w:szCs w:val="28"/>
           <w:lang w:val="ru"/>
         </w:rPr>
-        <w:t>студент групи ІМ-31мн,</w:t>
-      </w:r>
-    </w:p>
-    <w:p xmlns:wp14="http://schemas.microsoft.com/office/word/2010/wordml" wp14:paraId="57C8653D" wp14:textId="3A1867D7">
+        <w:t>Виконав:</w:t>
+      </w:r>
+    </w:p>
+    <w:p xmlns:wp14="http://schemas.microsoft.com/office/word/2010/wordml" wp14:paraId="0F1BF1AC" wp14:textId="250E3D3F">
       <w:pPr>
         <w:spacing w:after="160" w:line="360" w:lineRule="auto"/>
         <w:jc w:val="right"/>
@@ -511,12 +509,13 @@
           <w:szCs w:val="28"/>
           <w:lang w:val="ru"/>
         </w:rPr>
-        <w:t>Онищук Микола</w:t>
-      </w:r>
-    </w:p>
-    <w:p xmlns:wp14="http://schemas.microsoft.com/office/word/2010/wordml" wp14:paraId="05EC5979" wp14:textId="37E485D7">
+        <w:t>студент групи ІМ-31мн,</w:t>
+      </w:r>
+    </w:p>
+    <w:p xmlns:wp14="http://schemas.microsoft.com/office/word/2010/wordml" wp14:paraId="57C8653D" wp14:textId="3A1867D7">
       <w:pPr>
         <w:spacing w:after="160" w:line="360" w:lineRule="auto"/>
+        <w:jc w:val="right"/>
         <w:rPr>
           <w:rFonts w:ascii="Times New Roman" w:hAnsi="Times New Roman" w:eastAsia="Times New Roman" w:cs="Times New Roman"/>
           <w:b w:val="0"/>
@@ -532,12 +531,7 @@
           <w:lang w:val="uk-UA"/>
         </w:rPr>
       </w:pPr>
-    </w:p>
-    <w:p xmlns:wp14="http://schemas.microsoft.com/office/word/2010/wordml" wp14:paraId="526EF67A" wp14:textId="126A6F3E">
-      <w:pPr>
-        <w:pStyle w:val="Normal"/>
-        <w:spacing w:after="160" w:line="360" w:lineRule="auto"/>
-        <w:jc w:val="both"/>
+      <w:r>
         <w:rPr>
           <w:rFonts w:ascii="Times New Roman" w:hAnsi="Times New Roman" w:eastAsia="Times New Roman" w:cs="Times New Roman"/>
           <w:b w:val="0"/>
@@ -550,14 +544,14 @@
           <w:color w:val="000000" w:themeColor="text1" w:themeTint="FF" w:themeShade="FF"/>
           <w:sz w:val="28"/>
           <w:szCs w:val="28"/>
-          <w:lang w:val="uk-UA"/>
-        </w:rPr>
-      </w:pPr>
-    </w:p>
-    <w:p xmlns:wp14="http://schemas.microsoft.com/office/word/2010/wordml" wp14:paraId="273E5E64" wp14:textId="4E1B09E9">
+          <w:lang w:val="ru"/>
+        </w:rPr>
+        <w:t>Онищук Микола</w:t>
+      </w:r>
+    </w:p>
+    <w:p xmlns:wp14="http://schemas.microsoft.com/office/word/2010/wordml" wp14:paraId="05EC5979" wp14:textId="37E485D7">
       <w:pPr>
         <w:spacing w:after="160" w:line="360" w:lineRule="auto"/>
-        <w:jc w:val="both"/>
         <w:rPr>
           <w:rFonts w:ascii="Times New Roman" w:hAnsi="Times New Roman" w:eastAsia="Times New Roman" w:cs="Times New Roman"/>
           <w:b w:val="0"/>
@@ -574,10 +568,11 @@
         </w:rPr>
       </w:pPr>
     </w:p>
-    <w:p xmlns:wp14="http://schemas.microsoft.com/office/word/2010/wordml" wp14:paraId="1D0EFC69" wp14:textId="0E99085A">
-      <w:pPr>
+    <w:p>
+      <w:pPr>
+        <w:pStyle w:val="Normal"/>
         <w:spacing w:after="160" w:line="360" w:lineRule="auto"/>
-        <w:jc w:val="center"/>
+        <w:jc w:val="both"/>
         <w:rPr>
           <w:rFonts w:ascii="Times New Roman" w:hAnsi="Times New Roman" w:eastAsia="Times New Roman" w:cs="Times New Roman"/>
           <w:b w:val="0"/>
@@ -593,7 +588,11 @@
           <w:lang w:val="uk-UA"/>
         </w:rPr>
       </w:pPr>
-      <w:r>
+    </w:p>
+    <w:p xmlns:wp14="http://schemas.microsoft.com/office/word/2010/wordml" wp14:paraId="273E5E64" wp14:textId="4E1B09E9">
+      <w:pPr>
+        <w:spacing w:after="160" w:line="360" w:lineRule="auto"/>
+        <w:jc w:val="both"/>
         <w:rPr>
           <w:rFonts w:ascii="Times New Roman" w:hAnsi="Times New Roman" w:eastAsia="Times New Roman" w:cs="Times New Roman"/>
           <w:b w:val="0"/>
@@ -606,10 +605,58 @@
           <w:color w:val="000000" w:themeColor="text1" w:themeTint="FF" w:themeShade="FF"/>
           <w:sz w:val="28"/>
           <w:szCs w:val="28"/>
+          <w:lang w:val="uk-UA"/>
+        </w:rPr>
+      </w:pPr>
+    </w:p>
+    <w:p xmlns:wp14="http://schemas.microsoft.com/office/word/2010/wordml" wp14:paraId="1D0EFC69" wp14:textId="0E99085A">
+      <w:pPr>
+        <w:spacing w:after="160" w:line="360" w:lineRule="auto"/>
+        <w:jc w:val="center"/>
+        <w:rPr>
+          <w:rFonts w:ascii="Times New Roman" w:hAnsi="Times New Roman" w:eastAsia="Times New Roman" w:cs="Times New Roman"/>
+          <w:b w:val="0"/>
+          <w:bCs w:val="0"/>
+          <w:i w:val="0"/>
+          <w:iCs w:val="0"/>
+          <w:caps w:val="0"/>
+          <w:smallCaps w:val="0"/>
+          <w:noProof w:val="0"/>
+          <w:color w:val="000000" w:themeColor="text1" w:themeTint="FF" w:themeShade="FF"/>
+          <w:sz w:val="28"/>
+          <w:szCs w:val="28"/>
+          <w:lang w:val="uk-UA"/>
+        </w:rPr>
+      </w:pPr>
+      <w:r>
+        <w:rPr>
+          <w:rFonts w:ascii="Times New Roman" w:hAnsi="Times New Roman" w:eastAsia="Times New Roman" w:cs="Times New Roman"/>
+          <w:b w:val="0"/>
+          <w:bCs w:val="0"/>
+          <w:i w:val="0"/>
+          <w:iCs w:val="0"/>
+          <w:caps w:val="0"/>
+          <w:smallCaps w:val="0"/>
+          <w:noProof w:val="0"/>
+          <w:color w:val="000000" w:themeColor="text1" w:themeTint="FF" w:themeShade="FF"/>
+          <w:sz w:val="28"/>
+          <w:szCs w:val="28"/>
           <w:lang w:val="ru"/>
         </w:rPr>
         <w:t>Київ 2024</w:t>
       </w:r>
+    </w:p>
+    <w:p>
+      <w:pPr>
+        <w:jc w:val="center"/>
+        <w:rPr>
+          <w:rFonts w:ascii="Times New Roman" w:hAnsi="Times New Roman" w:eastAsia="Times New Roman" w:cs="Times New Roman"/>
+          <w:b w:val="1"/>
+          <w:bCs w:val="1"/>
+          <w:sz w:val="28"/>
+          <w:szCs w:val="28"/>
+        </w:rPr>
+      </w:pPr>
     </w:p>
     <w:p xmlns:wp14="http://schemas.microsoft.com/office/word/2010/wordml" wp14:paraId="4BA196E7" wp14:textId="5FC1ADFE">
       <w:pPr>

</xml_diff>